<commit_message>
BAND-IT, Rethink Robotics, Sinton Instruments, Sam's Resume
</commit_message>
<xml_diff>
--- a/Resume/Resume.docx
+++ b/Resume/Resume.docx
@@ -746,29 +746,6 @@
                 <w:sz w:val="21"/>
                 <w:szCs w:val="21"/>
               </w:rPr>
-              <w:t>LabVIEW programming experience</w:t>
-            </w:r>
-          </w:p>
-          <w:p>
-            <w:pPr>
-              <w:pStyle w:val="StyleAchievement95pt"/>
-              <w:numPr>
-                <w:ilvl w:val="0"/>
-                <w:numId w:val="13"/>
-              </w:numPr>
-              <w:ind w:left="329" w:hanging="180"/>
-              <w:rPr>
-                <w:rFonts w:cs="Arial"/>
-                <w:sz w:val="21"/>
-                <w:szCs w:val="21"/>
-              </w:rPr>
-            </w:pPr>
-            <w:r>
-              <w:rPr>
-                <w:rFonts w:cs="Arial"/>
-                <w:sz w:val="21"/>
-                <w:szCs w:val="21"/>
-              </w:rPr>
               <w:t>Machine shop experience</w:t>
             </w:r>
           </w:p>
@@ -803,6 +780,7 @@
                 <w:ilvl w:val="0"/>
                 <w:numId w:val="13"/>
               </w:numPr>
+              <w:spacing w:after="360"/>
               <w:ind w:left="329" w:hanging="180"/>
               <w:rPr>
                 <w:rFonts w:cs="Arial"/>
@@ -816,111 +794,7 @@
                 <w:sz w:val="21"/>
                 <w:szCs w:val="21"/>
               </w:rPr>
-              <w:t>Web d</w:t>
-            </w:r>
-            <w:r>
-              <w:rPr>
-                <w:rFonts w:cs="Arial"/>
-                <w:sz w:val="21"/>
-                <w:szCs w:val="21"/>
-              </w:rPr>
-              <w:t xml:space="preserve">eveloper </w:t>
-            </w:r>
-            <w:r>
-              <w:rPr>
-                <w:rFonts w:cs="Arial"/>
-                <w:sz w:val="21"/>
-                <w:szCs w:val="21"/>
-              </w:rPr>
-              <w:t>with</w:t>
-            </w:r>
-            <w:r>
-              <w:rPr>
-                <w:rFonts w:cs="Arial"/>
-                <w:sz w:val="21"/>
-                <w:szCs w:val="21"/>
-              </w:rPr>
-              <w:t xml:space="preserve"> </w:t>
-            </w:r>
-            <w:r>
-              <w:rPr>
-                <w:rFonts w:cs="Arial"/>
-                <w:sz w:val="21"/>
-                <w:szCs w:val="21"/>
-              </w:rPr>
-              <w:t>command</w:t>
-            </w:r>
-            <w:r>
-              <w:rPr>
-                <w:rFonts w:cs="Arial"/>
-                <w:sz w:val="21"/>
-                <w:szCs w:val="21"/>
-              </w:rPr>
-              <w:t xml:space="preserve"> of</w:t>
-            </w:r>
-            <w:r>
-              <w:rPr>
-                <w:rFonts w:cs="Arial"/>
-                <w:sz w:val="21"/>
-                <w:szCs w:val="21"/>
-              </w:rPr>
-              <w:t xml:space="preserve"> </w:t>
-            </w:r>
-            <w:r>
-              <w:rPr>
-                <w:rFonts w:cs="Arial"/>
-                <w:sz w:val="21"/>
-                <w:szCs w:val="21"/>
-              </w:rPr>
-              <w:t>HTML</w:t>
-            </w:r>
-            <w:r>
-              <w:rPr>
-                <w:rFonts w:cs="Arial"/>
-                <w:sz w:val="21"/>
-                <w:szCs w:val="21"/>
-              </w:rPr>
-              <w:t>5</w:t>
-            </w:r>
-            <w:r>
-              <w:rPr>
-                <w:rFonts w:cs="Arial"/>
-                <w:sz w:val="21"/>
-                <w:szCs w:val="21"/>
-              </w:rPr>
-              <w:t xml:space="preserve">, CSS, </w:t>
-            </w:r>
-            <w:r>
-              <w:rPr>
-                <w:rFonts w:cs="Arial"/>
-                <w:sz w:val="21"/>
-                <w:szCs w:val="21"/>
-              </w:rPr>
-              <w:t xml:space="preserve">PHP and </w:t>
-            </w:r>
-            <w:r>
-              <w:rPr>
-                <w:rFonts w:cs="Arial"/>
-                <w:sz w:val="21"/>
-                <w:szCs w:val="21"/>
-              </w:rPr>
-              <w:t xml:space="preserve">some </w:t>
-            </w:r>
-            <w:r>
-              <w:rPr>
-                <w:rFonts w:cs="Arial"/>
-                <w:sz w:val="21"/>
-                <w:szCs w:val="21"/>
-              </w:rPr>
-              <w:t>JavaScript</w:t>
-            </w:r>
-            <w:r>
-              <w:rPr>
-                <w:rFonts w:cs="Arial"/>
-                <w:sz w:val="21"/>
-                <w:szCs w:val="21"/>
-              </w:rPr>
-              <w:t xml:space="preserve"> and Python</w:t>
+              <w:t>Arduino</w:t>
             </w:r>
           </w:p>
           <w:p>
@@ -943,23 +817,111 @@
                 <w:sz w:val="21"/>
                 <w:szCs w:val="21"/>
               </w:rPr>
-              <w:t>WordPress setup</w:t>
-            </w:r>
-            <w:r>
-              <w:rPr>
-                <w:rFonts w:cs="Arial"/>
-                <w:sz w:val="21"/>
-                <w:szCs w:val="21"/>
-              </w:rPr>
-              <w:t>, design,</w:t>
-            </w:r>
-            <w:r>
-              <w:rPr>
-                <w:rFonts w:cs="Arial"/>
-                <w:sz w:val="21"/>
-                <w:szCs w:val="21"/>
-              </w:rPr>
-              <w:t xml:space="preserve"> and administration experience</w:t>
+              <w:t>Web d</w:t>
+            </w:r>
+            <w:r>
+              <w:rPr>
+                <w:rFonts w:cs="Arial"/>
+                <w:sz w:val="21"/>
+                <w:szCs w:val="21"/>
+              </w:rPr>
+              <w:t xml:space="preserve">eveloper </w:t>
+            </w:r>
+            <w:r>
+              <w:rPr>
+                <w:rFonts w:cs="Arial"/>
+                <w:sz w:val="21"/>
+                <w:szCs w:val="21"/>
+              </w:rPr>
+              <w:t>with</w:t>
+            </w:r>
+            <w:r>
+              <w:rPr>
+                <w:rFonts w:cs="Arial"/>
+                <w:sz w:val="21"/>
+                <w:szCs w:val="21"/>
+              </w:rPr>
+              <w:t xml:space="preserve"> </w:t>
+            </w:r>
+            <w:r>
+              <w:rPr>
+                <w:rFonts w:cs="Arial"/>
+                <w:sz w:val="21"/>
+                <w:szCs w:val="21"/>
+              </w:rPr>
+              <w:t>command</w:t>
+            </w:r>
+            <w:r>
+              <w:rPr>
+                <w:rFonts w:cs="Arial"/>
+                <w:sz w:val="21"/>
+                <w:szCs w:val="21"/>
+              </w:rPr>
+              <w:t xml:space="preserve"> of</w:t>
+            </w:r>
+            <w:r>
+              <w:rPr>
+                <w:rFonts w:cs="Arial"/>
+                <w:sz w:val="21"/>
+                <w:szCs w:val="21"/>
+              </w:rPr>
+              <w:t xml:space="preserve"> </w:t>
+            </w:r>
+            <w:r>
+              <w:rPr>
+                <w:rFonts w:cs="Arial"/>
+                <w:sz w:val="21"/>
+                <w:szCs w:val="21"/>
+              </w:rPr>
+              <w:t>HTML</w:t>
+            </w:r>
+            <w:r>
+              <w:rPr>
+                <w:rFonts w:cs="Arial"/>
+                <w:sz w:val="21"/>
+                <w:szCs w:val="21"/>
+              </w:rPr>
+              <w:t>5</w:t>
+            </w:r>
+            <w:r>
+              <w:rPr>
+                <w:rFonts w:cs="Arial"/>
+                <w:sz w:val="21"/>
+                <w:szCs w:val="21"/>
+              </w:rPr>
+              <w:t xml:space="preserve">, CSS, </w:t>
+            </w:r>
+            <w:r>
+              <w:rPr>
+                <w:rFonts w:cs="Arial"/>
+                <w:sz w:val="21"/>
+                <w:szCs w:val="21"/>
+              </w:rPr>
+              <w:t xml:space="preserve">PHP and </w:t>
+            </w:r>
+            <w:r>
+              <w:rPr>
+                <w:rFonts w:cs="Arial"/>
+                <w:sz w:val="21"/>
+                <w:szCs w:val="21"/>
+              </w:rPr>
+              <w:t xml:space="preserve">some </w:t>
+            </w:r>
+            <w:r>
+              <w:rPr>
+                <w:rFonts w:cs="Arial"/>
+                <w:sz w:val="21"/>
+                <w:szCs w:val="21"/>
+              </w:rPr>
+              <w:t>JavaScript</w:t>
+            </w:r>
+            <w:r>
+              <w:rPr>
+                <w:rFonts w:cs="Arial"/>
+                <w:sz w:val="21"/>
+                <w:szCs w:val="21"/>
+              </w:rPr>
+              <w:t xml:space="preserve"> and Python</w:t>
             </w:r>
           </w:p>
           <w:p>
@@ -982,15 +944,117 @@
                 <w:sz w:val="21"/>
                 <w:szCs w:val="21"/>
               </w:rPr>
-              <w:t>Git version control s</w:t>
-            </w:r>
-            <w:r>
-              <w:rPr>
-                <w:rFonts w:cs="Arial"/>
-                <w:sz w:val="21"/>
-                <w:szCs w:val="21"/>
-              </w:rPr>
-              <w:t>ystem experience</w:t>
+              <w:t>LabVIEW programming experience</w:t>
+            </w:r>
+          </w:p>
+          <w:p>
+            <w:pPr>
+              <w:pStyle w:val="StyleAchievement95pt"/>
+              <w:numPr>
+                <w:ilvl w:val="0"/>
+                <w:numId w:val="13"/>
+              </w:numPr>
+              <w:ind w:left="329" w:hanging="180"/>
+              <w:rPr>
+                <w:rFonts w:cs="Arial"/>
+                <w:sz w:val="21"/>
+                <w:szCs w:val="21"/>
+              </w:rPr>
+            </w:pPr>
+            <w:r>
+              <w:rPr>
+                <w:rFonts w:cs="Arial"/>
+                <w:sz w:val="21"/>
+                <w:szCs w:val="21"/>
+              </w:rPr>
+              <w:t>Git version control system experience</w:t>
+            </w:r>
+          </w:p>
+          <w:p>
+            <w:pPr>
+              <w:pStyle w:val="StyleAchievement95pt"/>
+              <w:numPr>
+                <w:ilvl w:val="0"/>
+                <w:numId w:val="13"/>
+              </w:numPr>
+              <w:ind w:left="329" w:hanging="180"/>
+              <w:rPr>
+                <w:rFonts w:cs="Arial"/>
+                <w:sz w:val="21"/>
+                <w:szCs w:val="21"/>
+              </w:rPr>
+            </w:pPr>
+            <w:r>
+              <w:rPr>
+                <w:rFonts w:cs="Arial"/>
+                <w:sz w:val="21"/>
+                <w:szCs w:val="21"/>
+              </w:rPr>
+              <w:t>WordPress setup</w:t>
+            </w:r>
+            <w:r>
+              <w:rPr>
+                <w:rFonts w:cs="Arial"/>
+                <w:sz w:val="21"/>
+                <w:szCs w:val="21"/>
+              </w:rPr>
+              <w:t>, design,</w:t>
+            </w:r>
+            <w:r>
+              <w:rPr>
+                <w:rFonts w:cs="Arial"/>
+                <w:sz w:val="21"/>
+                <w:szCs w:val="21"/>
+              </w:rPr>
+              <w:t xml:space="preserve"> and administration experience</w:t>
+            </w:r>
+          </w:p>
+          <w:p>
+            <w:pPr>
+              <w:pStyle w:val="StyleAchievement95pt"/>
+              <w:numPr>
+                <w:ilvl w:val="0"/>
+                <w:numId w:val="13"/>
+              </w:numPr>
+              <w:spacing w:after="320"/>
+              <w:ind w:left="329" w:hanging="180"/>
+              <w:rPr>
+                <w:rFonts w:cs="Arial"/>
+                <w:sz w:val="21"/>
+                <w:szCs w:val="21"/>
+              </w:rPr>
+            </w:pPr>
+            <w:r>
+              <w:rPr>
+                <w:rFonts w:cs="Arial"/>
+                <w:sz w:val="21"/>
+                <w:szCs w:val="21"/>
+              </w:rPr>
+              <w:t>Linux, command line, and general computer administration experience</w:t>
+            </w:r>
+          </w:p>
+          <w:p>
+            <w:pPr>
+              <w:pStyle w:val="StyleAchievement95pt"/>
+              <w:numPr>
+                <w:ilvl w:val="0"/>
+                <w:numId w:val="13"/>
+              </w:numPr>
+              <w:spacing w:after="320"/>
+              <w:ind w:left="329" w:hanging="180"/>
+              <w:rPr>
+                <w:rFonts w:cs="Arial"/>
+                <w:sz w:val="21"/>
+                <w:szCs w:val="21"/>
+              </w:rPr>
+            </w:pPr>
+            <w:r>
+              <w:rPr>
+                <w:rFonts w:cs="Arial"/>
+                <w:sz w:val="21"/>
+                <w:szCs w:val="21"/>
+              </w:rPr>
+              <w:t>Gimp, Audacity, and Adobe Premiere</w:t>
             </w:r>
           </w:p>
           <w:p>
@@ -1076,6 +1140,7 @@
               <w:ind w:left="329" w:hanging="180"/>
               <w:rPr>
                 <w:rFonts w:cs="Arial"/>
+                <w:b/>
                 <w:sz w:val="21"/>
                 <w:szCs w:val="21"/>
               </w:rPr>
@@ -1086,55 +1151,7 @@
                 <w:sz w:val="21"/>
                 <w:szCs w:val="21"/>
               </w:rPr>
-              <w:t>Linux</w:t>
-            </w:r>
-            <w:r>
-              <w:rPr>
-                <w:rFonts w:cs="Arial"/>
-                <w:sz w:val="21"/>
-                <w:szCs w:val="21"/>
-              </w:rPr>
-              <w:t>, command line</w:t>
-            </w:r>
-            <w:r>
-              <w:rPr>
-                <w:rFonts w:cs="Arial"/>
-                <w:sz w:val="21"/>
-                <w:szCs w:val="21"/>
-              </w:rPr>
-              <w:t>,</w:t>
-            </w:r>
-            <w:r>
-              <w:rPr>
-                <w:rFonts w:cs="Arial"/>
-                <w:sz w:val="21"/>
-                <w:szCs w:val="21"/>
-              </w:rPr>
-              <w:t xml:space="preserve"> and</w:t>
-            </w:r>
-            <w:r>
-              <w:rPr>
-                <w:rFonts w:cs="Arial"/>
-                <w:sz w:val="21"/>
-                <w:szCs w:val="21"/>
-              </w:rPr>
-              <w:t xml:space="preserve"> genera</w:t>
-            </w:r>
-            <w:r>
-              <w:rPr>
-                <w:rFonts w:cs="Arial"/>
-                <w:sz w:val="21"/>
-                <w:szCs w:val="21"/>
-              </w:rPr>
-              <w:t>l computer administration</w:t>
-            </w:r>
-            <w:r>
-              <w:rPr>
-                <w:rFonts w:cs="Arial"/>
-                <w:sz w:val="21"/>
-                <w:szCs w:val="21"/>
-              </w:rPr>
-              <w:t xml:space="preserve"> experience</w:t>
+              <w:t>International Baccalaureate Diploma recipient</w:t>
             </w:r>
           </w:p>
           <w:p>
@@ -1148,31 +1165,6 @@
               <w:ind w:left="329" w:hanging="180"/>
               <w:rPr>
                 <w:rFonts w:cs="Arial"/>
-                <w:b/>
-                <w:sz w:val="21"/>
-                <w:szCs w:val="21"/>
-              </w:rPr>
-            </w:pPr>
-            <w:r>
-              <w:rPr>
-                <w:rFonts w:cs="Arial"/>
-                <w:sz w:val="21"/>
-                <w:szCs w:val="21"/>
-              </w:rPr>
-              <w:t>International Baccalaureate Diploma recipient</w:t>
-            </w:r>
-          </w:p>
-          <w:p>
-            <w:pPr>
-              <w:pStyle w:val="StyleAchievement95pt"/>
-              <w:numPr>
-                <w:ilvl w:val="0"/>
-                <w:numId w:val="13"/>
-              </w:numPr>
-              <w:spacing w:after="320"/>
-              <w:ind w:left="329" w:hanging="180"/>
-              <w:rPr>
-                <w:rFonts w:cs="Arial"/>
                 <w:sz w:val="21"/>
                 <w:szCs w:val="21"/>
               </w:rPr>
@@ -1208,6 +1200,8 @@
                 <w:szCs w:val="21"/>
               </w:rPr>
             </w:pPr>
+            <w:bookmarkStart w:id="0" w:name="_GoBack"/>
+            <w:bookmarkEnd w:id="0"/>
           </w:p>
         </w:tc>
       </w:tr>
@@ -1374,7 +1368,15 @@
                 <w:sz w:val="21"/>
                 <w:szCs w:val="21"/>
               </w:rPr>
-              <w:t>First Robotics Competition 2010 Mentor to Team 2859:</w:t>
+              <w:t>First Robotics Competition 2010 Mentor to Team 2859</w:t>
+            </w:r>
+            <w:r>
+              <w:rPr>
+                <w:rFonts w:cs="Arial"/>
+                <w:sz w:val="21"/>
+                <w:szCs w:val="21"/>
+              </w:rPr>
+              <w:t>:</w:t>
             </w:r>
             <w:r>
               <w:rPr>
@@ -1400,6 +1402,7 @@
                 <w:szCs w:val="21"/>
               </w:rPr>
             </w:pPr>
+            <w:proofErr w:type="spellStart"/>
             <w:r>
               <w:rPr>
                 <w:rFonts w:cs="Arial"/>
@@ -1407,7 +1410,17 @@
                 <w:sz w:val="21"/>
                 <w:szCs w:val="21"/>
               </w:rPr>
-              <w:t>DemoSat-B 2009 CSM EPICS Team Project</w:t>
+              <w:t>DemoSat</w:t>
+            </w:r>
+            <w:proofErr w:type="spellEnd"/>
+            <w:r>
+              <w:rPr>
+                <w:rFonts w:cs="Arial"/>
+                <w:b/>
+                <w:sz w:val="21"/>
+                <w:szCs w:val="21"/>
+              </w:rPr>
+              <w:t>-B 2009 CSM EPICS Team Project</w:t>
             </w:r>
             <w:r>
               <w:rPr>
@@ -1621,7 +1634,7 @@
                 <w:rFonts w:cs="Arial"/>
                 <w:sz w:val="20"/>
               </w:rPr>
-              <w:t>Spearheaded</w:t>
+              <w:t>Spearhead</w:t>
             </w:r>
             <w:r>
               <w:rPr>
@@ -1748,7 +1761,37 @@
                 <w:rFonts w:cs="Arial"/>
                 <w:sz w:val="20"/>
               </w:rPr>
-              <w:t xml:space="preserve"> work and eNewsletter publication</w:t>
+              <w:t>,</w:t>
+            </w:r>
+            <w:r>
+              <w:rPr>
+                <w:rFonts w:cs="Arial"/>
+                <w:sz w:val="20"/>
+              </w:rPr>
+              <w:t xml:space="preserve"> </w:t>
+            </w:r>
+            <w:proofErr w:type="spellStart"/>
+            <w:r>
+              <w:rPr>
+                <w:rFonts w:cs="Arial"/>
+                <w:sz w:val="20"/>
+              </w:rPr>
+              <w:t>eNewsletter</w:t>
+            </w:r>
+            <w:proofErr w:type="spellEnd"/>
+            <w:r>
+              <w:rPr>
+                <w:rFonts w:cs="Arial"/>
+                <w:sz w:val="20"/>
+              </w:rPr>
+              <w:t xml:space="preserve"> publication</w:t>
+            </w:r>
+            <w:r>
+              <w:rPr>
+                <w:rFonts w:cs="Arial"/>
+                <w:sz w:val="20"/>
+              </w:rPr>
+              <w:t>, and graphics, audio, video editing</w:t>
             </w:r>
           </w:p>
           <w:p>
@@ -2117,17 +2160,15 @@
                 <w:sz w:val="20"/>
                 <w:szCs w:val="20"/>
               </w:rPr>
-              <w:t>Volunteer f</w:t>
-            </w:r>
-            <w:bookmarkStart w:id="0" w:name="_GoBack"/>
-            <w:bookmarkEnd w:id="0"/>
+              <w:t>Volunteer for</w:t>
+            </w:r>
             <w:r>
               <w:rPr>
                 <w:iCs/>
                 <w:sz w:val="20"/>
                 <w:szCs w:val="20"/>
               </w:rPr>
-              <w:t>or 2010 FRC Colorado Regional</w:t>
+              <w:t xml:space="preserve"> FLL 2012 &amp; 2009</w:t>
             </w:r>
             <w:r>
               <w:rPr>
@@ -2135,7 +2176,7 @@
                 <w:sz w:val="20"/>
                 <w:szCs w:val="20"/>
               </w:rPr>
-              <w:t xml:space="preserve"> and FLL 2009</w:t>
+              <w:t xml:space="preserve"> Qualifier</w:t>
             </w:r>
             <w:r>
               <w:rPr>
@@ -2143,7 +2184,7 @@
                 <w:sz w:val="20"/>
                 <w:szCs w:val="20"/>
               </w:rPr>
-              <w:t xml:space="preserve"> &amp; 2012</w:t>
+              <w:t>s and</w:t>
             </w:r>
             <w:r>
               <w:rPr>
@@ -2151,7 +2192,23 @@
                 <w:sz w:val="20"/>
                 <w:szCs w:val="20"/>
               </w:rPr>
-              <w:t xml:space="preserve"> Qualifier</w:t>
+              <w:t xml:space="preserve"> </w:t>
+            </w:r>
+            <w:r>
+              <w:rPr>
+                <w:iCs/>
+                <w:sz w:val="20"/>
+                <w:szCs w:val="20"/>
+              </w:rPr>
+              <w:t>2010</w:t>
+            </w:r>
+            <w:r>
+              <w:rPr>
+                <w:iCs/>
+                <w:sz w:val="20"/>
+                <w:szCs w:val="20"/>
+              </w:rPr>
+              <w:t xml:space="preserve"> FRC Colorado Regional</w:t>
             </w:r>
             <w:r>
               <w:rPr>
@@ -2257,7 +2314,25 @@
                 <w:sz w:val="20"/>
                 <w:szCs w:val="20"/>
               </w:rPr>
-              <w:t xml:space="preserve">Denver Rescue Mission, DenUM (Denver Urban Ministries), </w:t>
+              <w:t xml:space="preserve">Denver Rescue Mission, </w:t>
+            </w:r>
+            <w:proofErr w:type="spellStart"/>
+            <w:r>
+              <w:rPr>
+                <w:rFonts w:cs="Arial"/>
+                <w:sz w:val="20"/>
+                <w:szCs w:val="20"/>
+              </w:rPr>
+              <w:t>DenUM</w:t>
+            </w:r>
+            <w:proofErr w:type="spellEnd"/>
+            <w:r>
+              <w:rPr>
+                <w:rFonts w:cs="Arial"/>
+                <w:sz w:val="20"/>
+                <w:szCs w:val="20"/>
+              </w:rPr>
+              <w:t xml:space="preserve"> (Denver Urban Ministries), </w:t>
             </w:r>
             <w:r>
               <w:rPr>
@@ -2289,7 +2364,61 @@
                 <w:sz w:val="20"/>
                 <w:szCs w:val="20"/>
               </w:rPr>
-              <w:t>Guatemala with Pura Vida, Hogar del Niño (Lemoa, Guatemala)</w:t>
+              <w:t xml:space="preserve">Guatemala with </w:t>
+            </w:r>
+            <w:proofErr w:type="spellStart"/>
+            <w:r>
+              <w:rPr>
+                <w:rFonts w:cs="Arial"/>
+                <w:sz w:val="20"/>
+                <w:szCs w:val="20"/>
+              </w:rPr>
+              <w:t>Pura</w:t>
+            </w:r>
+            <w:proofErr w:type="spellEnd"/>
+            <w:r>
+              <w:rPr>
+                <w:rFonts w:cs="Arial"/>
+                <w:sz w:val="20"/>
+                <w:szCs w:val="20"/>
+              </w:rPr>
+              <w:t xml:space="preserve"> Vida, </w:t>
+            </w:r>
+            <w:proofErr w:type="spellStart"/>
+            <w:r>
+              <w:rPr>
+                <w:rFonts w:cs="Arial"/>
+                <w:sz w:val="20"/>
+                <w:szCs w:val="20"/>
+              </w:rPr>
+              <w:t>Hogar</w:t>
+            </w:r>
+            <w:proofErr w:type="spellEnd"/>
+            <w:r>
+              <w:rPr>
+                <w:rFonts w:cs="Arial"/>
+                <w:sz w:val="20"/>
+                <w:szCs w:val="20"/>
+              </w:rPr>
+              <w:t xml:space="preserve"> del Niño (</w:t>
+            </w:r>
+            <w:proofErr w:type="spellStart"/>
+            <w:r>
+              <w:rPr>
+                <w:rFonts w:cs="Arial"/>
+                <w:sz w:val="20"/>
+                <w:szCs w:val="20"/>
+              </w:rPr>
+              <w:t>Lemoa</w:t>
+            </w:r>
+            <w:proofErr w:type="spellEnd"/>
+            <w:r>
+              <w:rPr>
+                <w:rFonts w:cs="Arial"/>
+                <w:sz w:val="20"/>
+                <w:szCs w:val="20"/>
+              </w:rPr>
+              <w:t>, Guatemala)</w:t>
             </w:r>
             <w:r>
               <w:rPr>
@@ -2306,7 +2435,7 @@
     <w:p/>
     <w:sectPr>
       <w:pgSz w:w="12240" w:h="15840"/>
-      <w:pgMar w:top="1080" w:right="1800" w:bottom="180" w:left="1800" w:header="720" w:footer="720" w:gutter="0"/>
+      <w:pgMar w:top="810" w:right="1800" w:bottom="180" w:left="1800" w:header="720" w:footer="720" w:gutter="0"/>
       <w:cols w:space="720"/>
       <w:docGrid w:linePitch="360"/>
     </w:sectPr>
@@ -4011,6 +4140,31 @@
       <w:lang w:val="en-US" w:eastAsia="en-US" w:bidi="ar-SA"/>
     </w:rPr>
   </w:style>
+  <w:style w:type="paragraph" w:styleId="BalloonText">
+    <w:name w:val="Balloon Text"/>
+    <w:basedOn w:val="Normal"/>
+    <w:link w:val="BalloonTextChar"/>
+    <w:semiHidden/>
+    <w:unhideWhenUsed/>
+    <w:rsid w:val="00F65B69"/>
+    <w:rPr>
+      <w:rFonts w:ascii="Segoe UI" w:hAnsi="Segoe UI" w:cs="Segoe UI"/>
+      <w:sz w:val="18"/>
+      <w:szCs w:val="18"/>
+    </w:rPr>
+  </w:style>
+  <w:style w:type="character" w:customStyle="1" w:styleId="BalloonTextChar">
+    <w:name w:val="Balloon Text Char"/>
+    <w:basedOn w:val="DefaultParagraphFont"/>
+    <w:link w:val="BalloonText"/>
+    <w:semiHidden/>
+    <w:rsid w:val="00F65B69"/>
+    <w:rPr>
+      <w:rFonts w:ascii="Segoe UI" w:eastAsia="Batang" w:hAnsi="Segoe UI" w:cs="Segoe UI"/>
+      <w:sz w:val="18"/>
+      <w:szCs w:val="18"/>
+    </w:rPr>
+  </w:style>
 </w:styles>
 </file>
 

</xml_diff>

<commit_message>
Preparation for Fall 2013 Career Fair.
</commit_message>
<xml_diff>
--- a/Resume/Resume.docx
+++ b/Resume/Resume.docx
@@ -5,7 +5,11 @@
     <w:p>
       <w:pPr>
         <w:pStyle w:val="Name"/>
+        <w:pBdr>
+          <w:bottom w:val="single" w:sz="6" w:space="3" w:color="auto"/>
+        </w:pBdr>
         <w:ind w:left="-450" w:right="-720" w:firstLine="270"/>
+        <w:jc w:val="both"/>
         <w:rPr>
           <w:sz w:val="51"/>
           <w:szCs w:val="51"/>
@@ -336,26 +340,23 @@
     </w:p>
     <w:tbl>
       <w:tblPr>
-        <w:tblW w:w="10440" w:type="dxa"/>
-        <w:jc w:val="center"/>
+        <w:tblW w:w="10170" w:type="dxa"/>
+        <w:tblInd w:w="-630" w:type="dxa"/>
         <w:tblLayout w:type="fixed"/>
         <w:tblCellMar>
-          <w:left w:w="144" w:type="dxa"/>
+          <w:left w:w="0" w:type="dxa"/>
           <w:right w:w="144" w:type="dxa"/>
         </w:tblCellMar>
         <w:tblLook w:val="0000" w:firstRow="0" w:lastRow="0" w:firstColumn="0" w:lastColumn="0" w:noHBand="0" w:noVBand="0"/>
       </w:tblPr>
       <w:tblGrid>
-        <w:gridCol w:w="2006"/>
-        <w:gridCol w:w="8434"/>
+        <w:gridCol w:w="1845"/>
+        <w:gridCol w:w="8325"/>
       </w:tblGrid>
       <w:tr>
-        <w:trPr>
-          <w:jc w:val="center"/>
-        </w:trPr>
         <w:tc>
           <w:tcPr>
-            <w:tcW w:w="1755" w:type="dxa"/>
+            <w:tcW w:w="1845" w:type="dxa"/>
             <w:tcBorders>
               <w:right w:val="single" w:sz="4" w:space="0" w:color="808080"/>
             </w:tcBorders>
@@ -379,7 +380,7 @@
         </w:tc>
         <w:tc>
           <w:tcPr>
-            <w:tcW w:w="7380" w:type="dxa"/>
+            <w:tcW w:w="8325" w:type="dxa"/>
             <w:tcBorders>
               <w:left w:val="single" w:sz="4" w:space="0" w:color="808080"/>
             </w:tcBorders>
@@ -518,7 +519,15 @@
                 <w:sz w:val="21"/>
                 <w:szCs w:val="21"/>
               </w:rPr>
-              <w:t>3.19</w:t>
+              <w:t>3.1</w:t>
+            </w:r>
+            <w:r>
+              <w:rPr>
+                <w:i w:val="0"/>
+                <w:sz w:val="21"/>
+                <w:szCs w:val="21"/>
+              </w:rPr>
+              <w:t>6</w:t>
             </w:r>
             <w:r>
               <w:rPr>
@@ -638,26 +647,39 @@
                 <w:sz w:val="21"/>
                 <w:szCs w:val="21"/>
               </w:rPr>
-              <w:t>Robotics Club m</w:t>
-            </w:r>
-            <w:r>
-              <w:rPr>
-                <w:rFonts w:cs="Arial"/>
-                <w:sz w:val="21"/>
-                <w:szCs w:val="21"/>
-              </w:rPr>
-              <w:t>ember</w:t>
+              <w:t>Robotics</w:t>
+            </w:r>
+            <w:r>
+              <w:rPr>
+                <w:rFonts w:cs="Arial"/>
+                <w:sz w:val="21"/>
+                <w:szCs w:val="21"/>
+              </w:rPr>
+              <w:t xml:space="preserve"> Club, Rocket Club and Blaster</w:t>
+            </w:r>
+            <w:r>
+              <w:rPr>
+                <w:rFonts w:cs="Arial"/>
+                <w:sz w:val="21"/>
+                <w:szCs w:val="21"/>
+              </w:rPr>
+              <w:t xml:space="preserve"> </w:t>
+            </w:r>
+            <w:r>
+              <w:rPr>
+                <w:rFonts w:cs="Arial"/>
+                <w:sz w:val="21"/>
+                <w:szCs w:val="21"/>
+              </w:rPr>
+              <w:t>Hackers member</w:t>
             </w:r>
           </w:p>
         </w:tc>
       </w:tr>
       <w:tr>
-        <w:trPr>
-          <w:jc w:val="center"/>
-        </w:trPr>
         <w:tc>
           <w:tcPr>
-            <w:tcW w:w="1755" w:type="dxa"/>
+            <w:tcW w:w="1845" w:type="dxa"/>
             <w:tcBorders>
               <w:right w:val="single" w:sz="4" w:space="0" w:color="808080"/>
             </w:tcBorders>
@@ -681,7 +703,7 @@
         </w:tc>
         <w:tc>
           <w:tcPr>
-            <w:tcW w:w="7380" w:type="dxa"/>
+            <w:tcW w:w="8325" w:type="dxa"/>
             <w:tcBorders>
               <w:left w:val="single" w:sz="4" w:space="0" w:color="808080"/>
             </w:tcBorders>
@@ -770,7 +792,15 @@
                 <w:sz w:val="21"/>
                 <w:szCs w:val="21"/>
               </w:rPr>
-              <w:t>Intermediate C++</w:t>
+              <w:t>C++</w:t>
+            </w:r>
+            <w:r>
+              <w:rPr>
+                <w:rFonts w:cs="Arial"/>
+                <w:sz w:val="21"/>
+                <w:szCs w:val="21"/>
+              </w:rPr>
+              <w:t xml:space="preserve"> proficiency, learning Python and Java</w:t>
             </w:r>
           </w:p>
           <w:p>
@@ -804,6 +834,7 @@
                 <w:ilvl w:val="0"/>
                 <w:numId w:val="13"/>
               </w:numPr>
+              <w:spacing w:after="320"/>
               <w:ind w:left="329" w:hanging="180"/>
               <w:rPr>
                 <w:rFonts w:cs="Arial"/>
@@ -817,23 +848,7 @@
                 <w:sz w:val="21"/>
                 <w:szCs w:val="21"/>
               </w:rPr>
-              <w:t>Web d</w:t>
-            </w:r>
-            <w:r>
-              <w:rPr>
-                <w:rFonts w:cs="Arial"/>
-                <w:sz w:val="21"/>
-                <w:szCs w:val="21"/>
-              </w:rPr>
-              <w:t xml:space="preserve">eveloper </w:t>
-            </w:r>
-            <w:r>
-              <w:rPr>
-                <w:rFonts w:cs="Arial"/>
-                <w:sz w:val="21"/>
-                <w:szCs w:val="21"/>
-              </w:rPr>
-              <w:t>with</w:t>
+              <w:t>Feedback control systems</w:t>
             </w:r>
             <w:r>
               <w:rPr>
@@ -842,171 +857,6 @@
                 <w:szCs w:val="21"/>
               </w:rPr>
               <w:t xml:space="preserve"> </w:t>
-            </w:r>
-            <w:r>
-              <w:rPr>
-                <w:rFonts w:cs="Arial"/>
-                <w:sz w:val="21"/>
-                <w:szCs w:val="21"/>
-              </w:rPr>
-              <w:t>command</w:t>
-            </w:r>
-            <w:r>
-              <w:rPr>
-                <w:rFonts w:cs="Arial"/>
-                <w:sz w:val="21"/>
-                <w:szCs w:val="21"/>
-              </w:rPr>
-              <w:t xml:space="preserve"> of</w:t>
-            </w:r>
-            <w:r>
-              <w:rPr>
-                <w:rFonts w:cs="Arial"/>
-                <w:sz w:val="21"/>
-                <w:szCs w:val="21"/>
-              </w:rPr>
-              <w:t xml:space="preserve"> </w:t>
-            </w:r>
-            <w:r>
-              <w:rPr>
-                <w:rFonts w:cs="Arial"/>
-                <w:sz w:val="21"/>
-                <w:szCs w:val="21"/>
-              </w:rPr>
-              <w:t>HTML</w:t>
-            </w:r>
-            <w:r>
-              <w:rPr>
-                <w:rFonts w:cs="Arial"/>
-                <w:sz w:val="21"/>
-                <w:szCs w:val="21"/>
-              </w:rPr>
-              <w:t>5</w:t>
-            </w:r>
-            <w:r>
-              <w:rPr>
-                <w:rFonts w:cs="Arial"/>
-                <w:sz w:val="21"/>
-                <w:szCs w:val="21"/>
-              </w:rPr>
-              <w:t xml:space="preserve">, CSS, </w:t>
-            </w:r>
-            <w:r>
-              <w:rPr>
-                <w:rFonts w:cs="Arial"/>
-                <w:sz w:val="21"/>
-                <w:szCs w:val="21"/>
-              </w:rPr>
-              <w:t xml:space="preserve">PHP and </w:t>
-            </w:r>
-            <w:r>
-              <w:rPr>
-                <w:rFonts w:cs="Arial"/>
-                <w:sz w:val="21"/>
-                <w:szCs w:val="21"/>
-              </w:rPr>
-              <w:t xml:space="preserve">some </w:t>
-            </w:r>
-            <w:r>
-              <w:rPr>
-                <w:rFonts w:cs="Arial"/>
-                <w:sz w:val="21"/>
-                <w:szCs w:val="21"/>
-              </w:rPr>
-              <w:t>JavaScript</w:t>
-            </w:r>
-            <w:r>
-              <w:rPr>
-                <w:rFonts w:cs="Arial"/>
-                <w:sz w:val="21"/>
-                <w:szCs w:val="21"/>
-              </w:rPr>
-              <w:t xml:space="preserve"> and Python</w:t>
-            </w:r>
-          </w:p>
-          <w:p>
-            <w:pPr>
-              <w:pStyle w:val="StyleAchievement95pt"/>
-              <w:numPr>
-                <w:ilvl w:val="0"/>
-                <w:numId w:val="13"/>
-              </w:numPr>
-              <w:ind w:left="329" w:hanging="180"/>
-              <w:rPr>
-                <w:rFonts w:cs="Arial"/>
-                <w:sz w:val="21"/>
-                <w:szCs w:val="21"/>
-              </w:rPr>
-            </w:pPr>
-            <w:r>
-              <w:rPr>
-                <w:rFonts w:cs="Arial"/>
-                <w:sz w:val="21"/>
-                <w:szCs w:val="21"/>
-              </w:rPr>
-              <w:t>LabVIEW programming experience</w:t>
-            </w:r>
-          </w:p>
-          <w:p>
-            <w:pPr>
-              <w:pStyle w:val="StyleAchievement95pt"/>
-              <w:numPr>
-                <w:ilvl w:val="0"/>
-                <w:numId w:val="13"/>
-              </w:numPr>
-              <w:ind w:left="329" w:hanging="180"/>
-              <w:rPr>
-                <w:rFonts w:cs="Arial"/>
-                <w:sz w:val="21"/>
-                <w:szCs w:val="21"/>
-              </w:rPr>
-            </w:pPr>
-            <w:r>
-              <w:rPr>
-                <w:rFonts w:cs="Arial"/>
-                <w:sz w:val="21"/>
-                <w:szCs w:val="21"/>
-              </w:rPr>
-              <w:t>Git version control system experience</w:t>
-            </w:r>
-          </w:p>
-          <w:p>
-            <w:pPr>
-              <w:pStyle w:val="StyleAchievement95pt"/>
-              <w:numPr>
-                <w:ilvl w:val="0"/>
-                <w:numId w:val="13"/>
-              </w:numPr>
-              <w:ind w:left="329" w:hanging="180"/>
-              <w:rPr>
-                <w:rFonts w:cs="Arial"/>
-                <w:sz w:val="21"/>
-                <w:szCs w:val="21"/>
-              </w:rPr>
-            </w:pPr>
-            <w:r>
-              <w:rPr>
-                <w:rFonts w:cs="Arial"/>
-                <w:sz w:val="21"/>
-                <w:szCs w:val="21"/>
-              </w:rPr>
-              <w:t>WordPress setup</w:t>
-            </w:r>
-            <w:r>
-              <w:rPr>
-                <w:rFonts w:cs="Arial"/>
-                <w:sz w:val="21"/>
-                <w:szCs w:val="21"/>
-              </w:rPr>
-              <w:t>, design,</w:t>
-            </w:r>
-            <w:r>
-              <w:rPr>
-                <w:rFonts w:cs="Arial"/>
-                <w:sz w:val="21"/>
-                <w:szCs w:val="21"/>
-              </w:rPr>
-              <w:t xml:space="preserve"> and administration experience</w:t>
             </w:r>
           </w:p>
           <w:p>
@@ -1030,8 +880,238 @@
                 <w:sz w:val="21"/>
                 <w:szCs w:val="21"/>
               </w:rPr>
-              <w:t>Linux, command line, and general computer administration experience</w:t>
-            </w:r>
+              <w:t xml:space="preserve">Linux, command line, and general </w:t>
+            </w:r>
+            <w:r>
+              <w:rPr>
+                <w:rFonts w:cs="Arial"/>
+                <w:sz w:val="21"/>
+                <w:szCs w:val="21"/>
+              </w:rPr>
+              <w:t>system</w:t>
+            </w:r>
+            <w:r>
+              <w:rPr>
+                <w:rFonts w:cs="Arial"/>
+                <w:sz w:val="21"/>
+                <w:szCs w:val="21"/>
+              </w:rPr>
+              <w:t xml:space="preserve"> administration experience</w:t>
+            </w:r>
+          </w:p>
+          <w:p>
+            <w:pPr>
+              <w:pStyle w:val="StyleAchievement95pt"/>
+              <w:numPr>
+                <w:ilvl w:val="0"/>
+                <w:numId w:val="13"/>
+              </w:numPr>
+              <w:ind w:left="329" w:hanging="180"/>
+              <w:rPr>
+                <w:rFonts w:cs="Arial"/>
+                <w:sz w:val="21"/>
+                <w:szCs w:val="21"/>
+              </w:rPr>
+            </w:pPr>
+            <w:r>
+              <w:rPr>
+                <w:rFonts w:cs="Arial"/>
+                <w:sz w:val="21"/>
+                <w:szCs w:val="21"/>
+              </w:rPr>
+              <w:t>Web d</w:t>
+            </w:r>
+            <w:r>
+              <w:rPr>
+                <w:rFonts w:cs="Arial"/>
+                <w:sz w:val="21"/>
+                <w:szCs w:val="21"/>
+              </w:rPr>
+              <w:t xml:space="preserve">eveloper </w:t>
+            </w:r>
+            <w:r>
+              <w:rPr>
+                <w:rFonts w:cs="Arial"/>
+                <w:sz w:val="21"/>
+                <w:szCs w:val="21"/>
+              </w:rPr>
+              <w:t>with</w:t>
+            </w:r>
+            <w:r>
+              <w:rPr>
+                <w:rFonts w:cs="Arial"/>
+                <w:sz w:val="21"/>
+                <w:szCs w:val="21"/>
+              </w:rPr>
+              <w:t xml:space="preserve"> </w:t>
+            </w:r>
+            <w:r>
+              <w:rPr>
+                <w:rFonts w:cs="Arial"/>
+                <w:sz w:val="21"/>
+                <w:szCs w:val="21"/>
+              </w:rPr>
+              <w:t>command</w:t>
+            </w:r>
+            <w:r>
+              <w:rPr>
+                <w:rFonts w:cs="Arial"/>
+                <w:sz w:val="21"/>
+                <w:szCs w:val="21"/>
+              </w:rPr>
+              <w:t xml:space="preserve"> of</w:t>
+            </w:r>
+            <w:r>
+              <w:rPr>
+                <w:rFonts w:cs="Arial"/>
+                <w:sz w:val="21"/>
+                <w:szCs w:val="21"/>
+              </w:rPr>
+              <w:t xml:space="preserve"> </w:t>
+            </w:r>
+            <w:r>
+              <w:rPr>
+                <w:rFonts w:cs="Arial"/>
+                <w:sz w:val="21"/>
+                <w:szCs w:val="21"/>
+              </w:rPr>
+              <w:t>HTML</w:t>
+            </w:r>
+            <w:r>
+              <w:rPr>
+                <w:rFonts w:cs="Arial"/>
+                <w:sz w:val="21"/>
+                <w:szCs w:val="21"/>
+              </w:rPr>
+              <w:t>5</w:t>
+            </w:r>
+            <w:r>
+              <w:rPr>
+                <w:rFonts w:cs="Arial"/>
+                <w:sz w:val="21"/>
+                <w:szCs w:val="21"/>
+              </w:rPr>
+              <w:t xml:space="preserve">, CSS, </w:t>
+            </w:r>
+            <w:r>
+              <w:rPr>
+                <w:rFonts w:cs="Arial"/>
+                <w:sz w:val="21"/>
+                <w:szCs w:val="21"/>
+              </w:rPr>
+              <w:t xml:space="preserve">PHP and </w:t>
+            </w:r>
+            <w:r>
+              <w:rPr>
+                <w:rFonts w:cs="Arial"/>
+                <w:sz w:val="21"/>
+                <w:szCs w:val="21"/>
+              </w:rPr>
+              <w:t>learning</w:t>
+            </w:r>
+            <w:r>
+              <w:rPr>
+                <w:rFonts w:cs="Arial"/>
+                <w:sz w:val="21"/>
+                <w:szCs w:val="21"/>
+              </w:rPr>
+              <w:t xml:space="preserve"> </w:t>
+            </w:r>
+            <w:r>
+              <w:rPr>
+                <w:rFonts w:cs="Arial"/>
+                <w:sz w:val="21"/>
+                <w:szCs w:val="21"/>
+              </w:rPr>
+              <w:t>JavaScript</w:t>
+            </w:r>
+          </w:p>
+          <w:p>
+            <w:pPr>
+              <w:pStyle w:val="StyleAchievement95pt"/>
+              <w:numPr>
+                <w:ilvl w:val="0"/>
+                <w:numId w:val="13"/>
+              </w:numPr>
+              <w:ind w:left="329" w:hanging="180"/>
+              <w:rPr>
+                <w:rFonts w:cs="Arial"/>
+                <w:sz w:val="21"/>
+                <w:szCs w:val="21"/>
+              </w:rPr>
+            </w:pPr>
+            <w:r>
+              <w:rPr>
+                <w:rFonts w:cs="Arial"/>
+                <w:sz w:val="21"/>
+                <w:szCs w:val="21"/>
+              </w:rPr>
+              <w:t>LabVIEW programming experience</w:t>
+            </w:r>
+          </w:p>
+          <w:p>
+            <w:pPr>
+              <w:pStyle w:val="StyleAchievement95pt"/>
+              <w:numPr>
+                <w:ilvl w:val="0"/>
+                <w:numId w:val="13"/>
+              </w:numPr>
+              <w:ind w:left="329" w:hanging="180"/>
+              <w:rPr>
+                <w:rFonts w:cs="Arial"/>
+                <w:sz w:val="21"/>
+                <w:szCs w:val="21"/>
+              </w:rPr>
+            </w:pPr>
+            <w:r>
+              <w:rPr>
+                <w:rFonts w:cs="Arial"/>
+                <w:sz w:val="21"/>
+                <w:szCs w:val="21"/>
+              </w:rPr>
+              <w:t>Git version control system experience</w:t>
+            </w:r>
+          </w:p>
+          <w:p>
+            <w:pPr>
+              <w:pStyle w:val="StyleAchievement95pt"/>
+              <w:numPr>
+                <w:ilvl w:val="0"/>
+                <w:numId w:val="13"/>
+              </w:numPr>
+              <w:ind w:left="329" w:hanging="180"/>
+              <w:rPr>
+                <w:rFonts w:cs="Arial"/>
+                <w:sz w:val="21"/>
+                <w:szCs w:val="21"/>
+              </w:rPr>
+            </w:pPr>
+            <w:r>
+              <w:rPr>
+                <w:rFonts w:cs="Arial"/>
+                <w:sz w:val="21"/>
+                <w:szCs w:val="21"/>
+              </w:rPr>
+              <w:t>WordPress setup</w:t>
+            </w:r>
+            <w:r>
+              <w:rPr>
+                <w:rFonts w:cs="Arial"/>
+                <w:sz w:val="21"/>
+                <w:szCs w:val="21"/>
+              </w:rPr>
+              <w:t>, design,</w:t>
+            </w:r>
+            <w:r>
+              <w:rPr>
+                <w:rFonts w:cs="Arial"/>
+                <w:sz w:val="21"/>
+                <w:szCs w:val="21"/>
+              </w:rPr>
+              <w:t xml:space="preserve"> and administration experience</w:t>
+            </w:r>
+            <w:bookmarkStart w:id="0" w:name="_GoBack"/>
+            <w:bookmarkEnd w:id="0"/>
           </w:p>
           <w:p>
             <w:pPr>
@@ -1183,7 +1263,7 @@
                 <w:sz w:val="21"/>
                 <w:szCs w:val="21"/>
               </w:rPr>
-              <w:t>proficiency</w:t>
+              <w:t>familiarity</w:t>
             </w:r>
           </w:p>
           <w:p>
@@ -1200,18 +1280,13 @@
                 <w:szCs w:val="21"/>
               </w:rPr>
             </w:pPr>
-            <w:bookmarkStart w:id="0" w:name="_GoBack"/>
-            <w:bookmarkEnd w:id="0"/>
           </w:p>
         </w:tc>
       </w:tr>
       <w:tr>
-        <w:trPr>
-          <w:jc w:val="center"/>
-        </w:trPr>
         <w:tc>
           <w:tcPr>
-            <w:tcW w:w="1755" w:type="dxa"/>
+            <w:tcW w:w="1845" w:type="dxa"/>
             <w:tcBorders>
               <w:right w:val="single" w:sz="4" w:space="0" w:color="808080"/>
             </w:tcBorders>
@@ -1241,7 +1316,7 @@
         </w:tc>
         <w:tc>
           <w:tcPr>
-            <w:tcW w:w="7380" w:type="dxa"/>
+            <w:tcW w:w="8325" w:type="dxa"/>
             <w:tcBorders>
               <w:left w:val="single" w:sz="4" w:space="0" w:color="808080"/>
             </w:tcBorders>
@@ -1277,7 +1352,31 @@
                 <w:sz w:val="21"/>
                 <w:szCs w:val="21"/>
               </w:rPr>
-              <w:t>: Senior Design project, international NASA robotics competition</w:t>
+              <w:t xml:space="preserve">: Senior Design project, international NASA robotics </w:t>
+            </w:r>
+            <w:r>
+              <w:rPr>
+                <w:rFonts w:cs="Arial"/>
+                <w:sz w:val="21"/>
+                <w:szCs w:val="21"/>
+              </w:rPr>
+              <w:t xml:space="preserve">mining </w:t>
+            </w:r>
+            <w:r>
+              <w:rPr>
+                <w:rFonts w:cs="Arial"/>
+                <w:sz w:val="21"/>
+                <w:szCs w:val="21"/>
+              </w:rPr>
+              <w:t>competition</w:t>
+            </w:r>
+            <w:r>
+              <w:rPr>
+                <w:rFonts w:cs="Arial"/>
+                <w:sz w:val="21"/>
+                <w:szCs w:val="21"/>
+              </w:rPr>
+              <w:t>, competed amongst 50 teams at the Kennedy Space Center in Florida</w:t>
             </w:r>
           </w:p>
           <w:p>
@@ -1466,12 +1565,9 @@
         </w:tc>
       </w:tr>
       <w:tr>
-        <w:trPr>
-          <w:jc w:val="center"/>
-        </w:trPr>
         <w:tc>
           <w:tcPr>
-            <w:tcW w:w="1755" w:type="dxa"/>
+            <w:tcW w:w="1845" w:type="dxa"/>
             <w:tcBorders>
               <w:right w:val="single" w:sz="4" w:space="0" w:color="808080"/>
             </w:tcBorders>
@@ -1495,7 +1591,7 @@
         </w:tc>
         <w:tc>
           <w:tcPr>
-            <w:tcW w:w="7380" w:type="dxa"/>
+            <w:tcW w:w="8325" w:type="dxa"/>
             <w:tcBorders>
               <w:left w:val="single" w:sz="4" w:space="0" w:color="808080"/>
             </w:tcBorders>
@@ -2108,12 +2204,9 @@
         </w:tc>
       </w:tr>
       <w:tr>
-        <w:trPr>
-          <w:jc w:val="center"/>
-        </w:trPr>
         <w:tc>
           <w:tcPr>
-            <w:tcW w:w="1755" w:type="dxa"/>
+            <w:tcW w:w="1845" w:type="dxa"/>
             <w:tcBorders>
               <w:right w:val="single" w:sz="4" w:space="0" w:color="808080"/>
             </w:tcBorders>
@@ -2137,7 +2230,7 @@
         </w:tc>
         <w:tc>
           <w:tcPr>
-            <w:tcW w:w="7380" w:type="dxa"/>
+            <w:tcW w:w="8325" w:type="dxa"/>
             <w:tcBorders>
               <w:left w:val="single" w:sz="4" w:space="0" w:color="808080"/>
             </w:tcBorders>
@@ -2435,7 +2528,7 @@
     <w:p/>
     <w:sectPr>
       <w:pgSz w:w="12240" w:h="15840"/>
-      <w:pgMar w:top="810" w:right="1800" w:bottom="180" w:left="1800" w:header="720" w:footer="720" w:gutter="0"/>
+      <w:pgMar w:top="810" w:right="1800" w:bottom="180" w:left="1710" w:header="720" w:footer="720" w:gutter="0"/>
       <w:cols w:space="720"/>
       <w:docGrid w:linePitch="360"/>
     </w:sectPr>

</xml_diff>